<commit_message>
Small adjustments in Word doc
</commit_message>
<xml_diff>
--- a/Polymer-workshop-assignments.docx
+++ b/Polymer-workshop-assignments.docx
@@ -5,22 +5,24 @@
     <w:p>
       <w:pPr>
         <w:pStyle w:val="Titel"/>
-      </w:pPr>
-      <w:proofErr w:type="spellStart"/>
-      <w:r>
-        <w:t>Polymer</w:t>
-      </w:r>
-      <w:proofErr w:type="spellEnd"/>
-      <w:r>
-        <w:t xml:space="preserve"> workshop </w:t>
-      </w:r>
-      <w:proofErr w:type="spellStart"/>
-      <w:r>
-        <w:t>assignments</w:t>
-      </w:r>
-      <w:proofErr w:type="spellEnd"/>
-    </w:p>
-    <w:p/>
+        <w:rPr>
+          <w:lang w:val="en-US"/>
+        </w:rPr>
+      </w:pPr>
+      <w:r>
+        <w:rPr>
+          <w:lang w:val="en-US"/>
+        </w:rPr>
+        <w:t>Polymer workshop assignments</w:t>
+      </w:r>
+    </w:p>
+    <w:p>
+      <w:pPr>
+        <w:rPr>
+          <w:lang w:val="en-US"/>
+        </w:rPr>
+      </w:pPr>
+    </w:p>
     <w:p>
       <w:pPr>
         <w:pStyle w:val="Kop1"/>
@@ -102,7 +104,15 @@
           <w:szCs w:val="22"/>
           <w:lang w:val="en-US"/>
         </w:rPr>
-        <w:t xml:space="preserve">Creates contact list and save it in </w:t>
+        <w:t>Create</w:t>
+      </w:r>
+      <w:r>
+        <w:rPr>
+          <w:sz w:val="22"/>
+          <w:szCs w:val="22"/>
+          <w:lang w:val="en-US"/>
+        </w:rPr>
+        <w:t xml:space="preserve"> contact list and save it in </w:t>
       </w:r>
       <w:proofErr w:type="spellStart"/>
       <w:r>
@@ -134,7 +144,15 @@
           <w:szCs w:val="22"/>
           <w:lang w:val="en-US"/>
         </w:rPr>
-        <w:t>Shows contact list using Polymer Material design components</w:t>
+        <w:t>Show</w:t>
+      </w:r>
+      <w:r>
+        <w:rPr>
+          <w:sz w:val="22"/>
+          <w:szCs w:val="22"/>
+          <w:lang w:val="en-US"/>
+        </w:rPr>
+        <w:t xml:space="preserve"> contact list using Polymer Material design components</w:t>
       </w:r>
     </w:p>
     <w:p>
@@ -156,7 +174,23 @@
           <w:szCs w:val="22"/>
           <w:lang w:val="en-US"/>
         </w:rPr>
-        <w:t xml:space="preserve">Delete contact list from the app and form </w:t>
+        <w:t>Delete c</w:t>
+      </w:r>
+      <w:r>
+        <w:rPr>
+          <w:sz w:val="22"/>
+          <w:szCs w:val="22"/>
+          <w:lang w:val="en-US"/>
+        </w:rPr>
+        <w:t>ontact list from the app and fro</w:t>
+      </w:r>
+      <w:r>
+        <w:rPr>
+          <w:sz w:val="22"/>
+          <w:szCs w:val="22"/>
+          <w:lang w:val="en-US"/>
+        </w:rPr>
+        <w:t xml:space="preserve">m </w:t>
       </w:r>
       <w:proofErr w:type="spellStart"/>
       <w:r>
@@ -433,7 +467,6 @@
         </w:rPr>
       </w:pPr>
       <w:proofErr w:type="spellStart"/>
-      <w:proofErr w:type="gramStart"/>
       <w:r>
         <w:rPr>
           <w:rFonts w:ascii="Menlo" w:eastAsia="Times New Roman" w:hAnsi="Menlo" w:cs="Menlo"/>
@@ -446,7 +479,6 @@
         <w:t>npm</w:t>
       </w:r>
       <w:proofErr w:type="spellEnd"/>
-      <w:proofErr w:type="gramEnd"/>
       <w:r>
         <w:rPr>
           <w:rFonts w:ascii="Menlo" w:eastAsia="Times New Roman" w:hAnsi="Menlo" w:cs="Menlo"/>
@@ -545,11 +577,10 @@
           <w:sz w:val="21"/>
           <w:szCs w:val="22"/>
           <w:shd w:val="clear" w:color="auto" w:fill="373D43"/>
-          <w:lang w:eastAsia="nl-NL"/>
+          <w:lang w:val="en-US" w:eastAsia="nl-NL"/>
         </w:rPr>
       </w:pPr>
       <w:proofErr w:type="spellStart"/>
-      <w:proofErr w:type="gramStart"/>
       <w:r>
         <w:rPr>
           <w:rFonts w:ascii="Menlo" w:eastAsia="Times New Roman" w:hAnsi="Menlo" w:cs="Menlo"/>
@@ -557,12 +588,11 @@
           <w:sz w:val="21"/>
           <w:szCs w:val="22"/>
           <w:shd w:val="clear" w:color="auto" w:fill="373D43"/>
-          <w:lang w:eastAsia="nl-NL"/>
+          <w:lang w:val="en-US" w:eastAsia="nl-NL"/>
         </w:rPr>
         <w:t>npm</w:t>
       </w:r>
       <w:proofErr w:type="spellEnd"/>
-      <w:proofErr w:type="gramEnd"/>
       <w:r>
         <w:rPr>
           <w:rFonts w:ascii="Menlo" w:eastAsia="Times New Roman" w:hAnsi="Menlo" w:cs="Menlo"/>
@@ -570,7 +600,7 @@
           <w:sz w:val="21"/>
           <w:szCs w:val="22"/>
           <w:shd w:val="clear" w:color="auto" w:fill="373D43"/>
-          <w:lang w:eastAsia="nl-NL"/>
+          <w:lang w:val="en-US" w:eastAsia="nl-NL"/>
         </w:rPr>
         <w:t xml:space="preserve"> install -g polymer-cli</w:t>
       </w:r>
@@ -727,29 +757,7 @@
             <w:shd w:val="clear" w:color="auto" w:fill="373D43"/>
             <w:lang w:val="en-US" w:eastAsia="nl-NL"/>
           </w:rPr>
-          <w:t>https://github.com</w:t>
-        </w:r>
-        <w:r>
-          <w:rPr>
-            <w:rFonts w:ascii="Menlo" w:eastAsia="Times New Roman" w:hAnsi="Menlo" w:cs="Menlo"/>
-            <w:color w:val="FFFFFF"/>
-            <w:sz w:val="21"/>
-            <w:szCs w:val="22"/>
-            <w:shd w:val="clear" w:color="auto" w:fill="373D43"/>
-            <w:lang w:val="en-US" w:eastAsia="nl-NL"/>
-          </w:rPr>
-          <w:t>/</w:t>
-        </w:r>
-        <w:r>
-          <w:rPr>
-            <w:rFonts w:ascii="Menlo" w:eastAsia="Times New Roman" w:hAnsi="Menlo" w:cs="Menlo"/>
-            <w:color w:val="FFFFFF"/>
-            <w:sz w:val="21"/>
-            <w:szCs w:val="22"/>
-            <w:shd w:val="clear" w:color="auto" w:fill="373D43"/>
-            <w:lang w:val="en-US" w:eastAsia="nl-NL"/>
-          </w:rPr>
-          <w:t>rmacho/polymer-workshop.git</w:t>
+          <w:t>https://github.com/rmacho/polymer-workshop.git</w:t>
         </w:r>
       </w:hyperlink>
     </w:p>
@@ -787,7 +795,6 @@
           <w:lang w:eastAsia="nl-NL"/>
         </w:rPr>
       </w:pPr>
-      <w:proofErr w:type="gramStart"/>
       <w:r>
         <w:rPr>
           <w:rFonts w:ascii="Menlo" w:eastAsia="Times New Roman" w:hAnsi="Menlo" w:cs="Menlo"/>
@@ -797,10 +804,12 @@
           <w:shd w:val="clear" w:color="auto" w:fill="373D43"/>
           <w:lang w:eastAsia="nl-NL"/>
         </w:rPr>
-        <w:t>cd</w:t>
-      </w:r>
-      <w:proofErr w:type="gramEnd"/>
-      <w:r>
+        <w:t>cd polymer-workshop</w:t>
+      </w:r>
+    </w:p>
+    <w:p>
+      <w:pPr>
+        <w:pStyle w:val="Lijstalinea"/>
         <w:rPr>
           <w:rFonts w:ascii="Menlo" w:eastAsia="Times New Roman" w:hAnsi="Menlo" w:cs="Menlo"/>
           <w:color w:val="FFFFFF"/>
@@ -809,12 +818,9 @@
           <w:shd w:val="clear" w:color="auto" w:fill="373D43"/>
           <w:lang w:eastAsia="nl-NL"/>
         </w:rPr>
-        <w:t xml:space="preserve"> polymer-workshop</w:t>
-      </w:r>
-    </w:p>
-    <w:p>
-      <w:pPr>
-        <w:pStyle w:val="Lijstalinea"/>
+      </w:pPr>
+      <w:proofErr w:type="spellStart"/>
+      <w:r>
         <w:rPr>
           <w:rFonts w:ascii="Menlo" w:eastAsia="Times New Roman" w:hAnsi="Menlo" w:cs="Menlo"/>
           <w:color w:val="FFFFFF"/>
@@ -823,22 +829,9 @@
           <w:shd w:val="clear" w:color="auto" w:fill="373D43"/>
           <w:lang w:eastAsia="nl-NL"/>
         </w:rPr>
-      </w:pPr>
-      <w:proofErr w:type="spellStart"/>
-      <w:proofErr w:type="gramStart"/>
-      <w:r>
-        <w:rPr>
-          <w:rFonts w:ascii="Menlo" w:eastAsia="Times New Roman" w:hAnsi="Menlo" w:cs="Menlo"/>
-          <w:color w:val="FFFFFF"/>
-          <w:sz w:val="21"/>
-          <w:szCs w:val="22"/>
-          <w:shd w:val="clear" w:color="auto" w:fill="373D43"/>
-          <w:lang w:eastAsia="nl-NL"/>
-        </w:rPr>
         <w:t>bower</w:t>
       </w:r>
       <w:proofErr w:type="spellEnd"/>
-      <w:proofErr w:type="gramEnd"/>
       <w:r>
         <w:rPr>
           <w:rFonts w:ascii="Menlo" w:eastAsia="Times New Roman" w:hAnsi="Menlo" w:cs="Menlo"/>
@@ -898,6 +891,7 @@
           <w:lang w:eastAsia="nl-NL"/>
         </w:rPr>
       </w:pPr>
+      <w:proofErr w:type="spellStart"/>
       <w:r>
         <w:rPr>
           <w:rFonts w:ascii="Menlo" w:eastAsia="Times New Roman" w:hAnsi="Menlo" w:cs="Menlo"/>
@@ -907,24 +901,65 @@
           <w:shd w:val="clear" w:color="auto" w:fill="373D43"/>
           <w:lang w:eastAsia="nl-NL"/>
         </w:rPr>
-        <w:t>Polymer serve -o</w:t>
-      </w:r>
-    </w:p>
-    <w:p>
-      <w:pPr>
-        <w:rPr>
-          <w:sz w:val="22"/>
-          <w:szCs w:val="22"/>
-          <w:lang w:val="en-US"/>
-        </w:rPr>
-      </w:pPr>
-      <w:r>
-        <w:rPr>
-          <w:sz w:val="22"/>
-          <w:szCs w:val="22"/>
-          <w:lang w:val="en-US"/>
-        </w:rPr>
-        <w:t>Your application is running and ready to use it!</w:t>
+        <w:t>p</w:t>
+      </w:r>
+      <w:r>
+        <w:rPr>
+          <w:rFonts w:ascii="Menlo" w:eastAsia="Times New Roman" w:hAnsi="Menlo" w:cs="Menlo"/>
+          <w:color w:val="FFFFFF"/>
+          <w:sz w:val="21"/>
+          <w:szCs w:val="22"/>
+          <w:shd w:val="clear" w:color="auto" w:fill="373D43"/>
+          <w:lang w:eastAsia="nl-NL"/>
+        </w:rPr>
+        <w:t>olymer</w:t>
+      </w:r>
+      <w:proofErr w:type="spellEnd"/>
+      <w:r>
+        <w:rPr>
+          <w:rFonts w:ascii="Menlo" w:eastAsia="Times New Roman" w:hAnsi="Menlo" w:cs="Menlo"/>
+          <w:color w:val="FFFFFF"/>
+          <w:sz w:val="21"/>
+          <w:szCs w:val="22"/>
+          <w:shd w:val="clear" w:color="auto" w:fill="373D43"/>
+          <w:lang w:eastAsia="nl-NL"/>
+        </w:rPr>
+        <w:t xml:space="preserve"> serve -o</w:t>
+      </w:r>
+    </w:p>
+    <w:p>
+      <w:pPr>
+        <w:rPr>
+          <w:sz w:val="22"/>
+          <w:szCs w:val="22"/>
+          <w:lang w:val="en-US"/>
+        </w:rPr>
+      </w:pPr>
+      <w:r>
+        <w:rPr>
+          <w:sz w:val="22"/>
+          <w:szCs w:val="22"/>
+          <w:lang w:val="en-US"/>
+        </w:rPr>
+        <w:t>Your application is runnin</w:t>
+      </w:r>
+      <w:r>
+        <w:rPr>
+          <w:sz w:val="22"/>
+          <w:szCs w:val="22"/>
+          <w:lang w:val="en-US"/>
+        </w:rPr>
+        <w:t>g and ready to use</w:t>
+      </w:r>
+      <w:bookmarkStart w:id="0" w:name="_GoBack"/>
+      <w:bookmarkEnd w:id="0"/>
+      <w:r>
+        <w:rPr>
+          <w:sz w:val="22"/>
+          <w:szCs w:val="22"/>
+          <w:lang w:val="en-US"/>
+        </w:rPr>
+        <w:t>!</w:t>
       </w:r>
     </w:p>
     <w:p>
@@ -1090,29 +1125,7 @@
           <w:szCs w:val="22"/>
           <w:lang w:val="en-US"/>
         </w:rPr>
-        <w:t xml:space="preserve">Fill in the contact name and click on </w:t>
-      </w:r>
-      <w:proofErr w:type="gramStart"/>
-      <w:r>
-        <w:rPr>
-          <w:rFonts w:ascii="AppleSystemUIFont" w:hAnsi="AppleSystemUIFont" w:cs="AppleSystemUIFont"/>
-          <w:color w:val="353535"/>
-          <w:sz w:val="22"/>
-          <w:szCs w:val="22"/>
-          <w:lang w:val="en-US"/>
-        </w:rPr>
-        <w:t>‘ ADD</w:t>
-      </w:r>
-      <w:proofErr w:type="gramEnd"/>
-      <w:r>
-        <w:rPr>
-          <w:rFonts w:ascii="AppleSystemUIFont" w:hAnsi="AppleSystemUIFont" w:cs="AppleSystemUIFont"/>
-          <w:color w:val="353535"/>
-          <w:sz w:val="22"/>
-          <w:szCs w:val="22"/>
-          <w:lang w:val="en-US"/>
-        </w:rPr>
-        <w:t xml:space="preserve"> CONTACT’.</w:t>
+        <w:t>Fill in the contact name and click on ‘ ADD CONTACT’.</w:t>
       </w:r>
     </w:p>
     <w:p>
@@ -1171,7 +1184,6 @@
           <w:lang w:val="en-US"/>
         </w:rPr>
       </w:pPr>
-      <w:proofErr w:type="gramStart"/>
       <w:r>
         <w:rPr>
           <w:rFonts w:ascii="AppleSystemUIFont" w:hAnsi="AppleSystemUIFont" w:cs="AppleSystemUIFont"/>
@@ -1191,19 +1203,7 @@
           <w:szCs w:val="22"/>
           <w:lang w:val="en-US"/>
         </w:rPr>
-        <w:t>‘</w:t>
-      </w:r>
-      <w:proofErr w:type="gramEnd"/>
-      <w:r>
-        <w:rPr>
-          <w:rFonts w:ascii="AppleSystemUIFont" w:hAnsi="AppleSystemUIFont" w:cs="AppleSystemUIFont"/>
-          <w:b/>
-          <w:color w:val="353535"/>
-          <w:sz w:val="22"/>
-          <w:szCs w:val="22"/>
-          <w:lang w:val="en-US"/>
-        </w:rPr>
-        <w:t>/</w:t>
+        <w:t>‘/</w:t>
       </w:r>
       <w:proofErr w:type="spellStart"/>
       <w:r>
@@ -1269,7 +1269,6 @@
         <w:t xml:space="preserve">In </w:t>
       </w:r>
       <w:proofErr w:type="spellStart"/>
-      <w:proofErr w:type="gramStart"/>
       <w:r>
         <w:rPr>
           <w:rFonts w:ascii="AppleSystemUIFont" w:hAnsi="AppleSystemUIFont" w:cs="AppleSystemUIFont"/>
@@ -1291,19 +1290,7 @@
           <w:szCs w:val="22"/>
           <w:lang w:val="en-US"/>
         </w:rPr>
-        <w:t>(</w:t>
-      </w:r>
-      <w:proofErr w:type="gramEnd"/>
-      <w:r>
-        <w:rPr>
-          <w:rFonts w:ascii="AppleSystemUIFont" w:hAnsi="AppleSystemUIFont" w:cs="AppleSystemUIFont"/>
-          <w:b/>
-          <w:color w:val="353535"/>
-          <w:sz w:val="22"/>
-          <w:szCs w:val="22"/>
-          <w:lang w:val="en-US"/>
-        </w:rPr>
-        <w:t>)</w:t>
+        <w:t>()</w:t>
       </w:r>
       <w:r>
         <w:rPr>
@@ -1351,7 +1338,6 @@
         </w:rPr>
       </w:pPr>
       <w:proofErr w:type="spellStart"/>
-      <w:proofErr w:type="gramStart"/>
       <w:r>
         <w:rPr>
           <w:rFonts w:ascii="Menlo" w:eastAsia="Times New Roman" w:hAnsi="Menlo" w:cs="Menlo"/>
@@ -1383,7 +1369,6 @@
         <w:t>dispatchEvent</w:t>
       </w:r>
       <w:proofErr w:type="spellEnd"/>
-      <w:proofErr w:type="gramEnd"/>
       <w:r>
         <w:rPr>
           <w:rFonts w:ascii="Menlo" w:eastAsia="Times New Roman" w:hAnsi="Menlo" w:cs="Menlo"/>
@@ -1499,6 +1484,7 @@
           <w:szCs w:val="18"/>
           <w:lang w:val="en-US" w:eastAsia="nl-NL"/>
         </w:rPr>
+        <w:lastRenderedPageBreak/>
         <w:t xml:space="preserve">          </w:t>
       </w:r>
       <w:r>
@@ -1512,7 +1498,6 @@
         <w:t>{</w:t>
       </w:r>
       <w:proofErr w:type="spellStart"/>
-      <w:proofErr w:type="gramStart"/>
       <w:r>
         <w:rPr>
           <w:rFonts w:ascii="Menlo" w:eastAsia="Times New Roman" w:hAnsi="Menlo" w:cs="Menlo"/>
@@ -1524,7 +1509,6 @@
         <w:t>bubble</w:t>
       </w:r>
       <w:proofErr w:type="spellEnd"/>
-      <w:proofErr w:type="gramEnd"/>
       <w:r>
         <w:rPr>
           <w:rFonts w:ascii="Menlo" w:eastAsia="Times New Roman" w:hAnsi="Menlo" w:cs="Menlo"/>
@@ -1743,7 +1727,6 @@
           <w:lang w:val="en-US"/>
         </w:rPr>
       </w:pPr>
-      <w:proofErr w:type="gramStart"/>
       <w:r>
         <w:rPr>
           <w:rFonts w:ascii="AppleSystemUIFont" w:hAnsi="AppleSystemUIFont" w:cs="AppleSystemUIFont"/>
@@ -1763,19 +1746,7 @@
           <w:szCs w:val="22"/>
           <w:lang w:val="en-US"/>
         </w:rPr>
-        <w:t>‘</w:t>
-      </w:r>
-      <w:proofErr w:type="gramEnd"/>
-      <w:r>
-        <w:rPr>
-          <w:rFonts w:ascii="AppleSystemUIFont" w:hAnsi="AppleSystemUIFont" w:cs="AppleSystemUIFont"/>
-          <w:b/>
-          <w:color w:val="353535"/>
-          <w:sz w:val="22"/>
-          <w:szCs w:val="22"/>
-          <w:lang w:val="en-US"/>
-        </w:rPr>
-        <w:t>/</w:t>
+        <w:t>‘/</w:t>
       </w:r>
       <w:proofErr w:type="spellStart"/>
       <w:r>
@@ -2159,29 +2130,7 @@
           <w:szCs w:val="18"/>
           <w:lang w:val="en-US" w:eastAsia="nl-NL"/>
         </w:rPr>
-        <w:t>"</w:t>
-      </w:r>
-      <w:proofErr w:type="gramStart"/>
-      <w:r>
-        <w:rPr>
-          <w:rFonts w:ascii="Menlo" w:eastAsia="Times New Roman" w:hAnsi="Menlo" w:cs="Menlo"/>
-          <w:color w:val="CE9178"/>
-          <w:sz w:val="18"/>
-          <w:szCs w:val="18"/>
-          <w:lang w:val="en-US" w:eastAsia="nl-NL"/>
-        </w:rPr>
-        <w:t>^[</w:t>
-      </w:r>
-      <w:proofErr w:type="gramEnd"/>
-      <w:r>
-        <w:rPr>
-          <w:rFonts w:ascii="Menlo" w:eastAsia="Times New Roman" w:hAnsi="Menlo" w:cs="Menlo"/>
-          <w:color w:val="CE9178"/>
-          <w:sz w:val="18"/>
-          <w:szCs w:val="18"/>
-          <w:lang w:val="en-US" w:eastAsia="nl-NL"/>
-        </w:rPr>
-        <w:t>0-9]*$"</w:t>
+        <w:t>"^[0-9]*$"</w:t>
       </w:r>
     </w:p>
     <w:p>
@@ -2341,7 +2290,6 @@
         <w:t xml:space="preserve">In </w:t>
       </w:r>
       <w:proofErr w:type="spellStart"/>
-      <w:proofErr w:type="gramStart"/>
       <w:r>
         <w:rPr>
           <w:rFonts w:ascii="AppleSystemUIFont" w:hAnsi="AppleSystemUIFont" w:cs="AppleSystemUIFont"/>
@@ -2361,18 +2309,7 @@
           <w:szCs w:val="22"/>
           <w:lang w:val="en-US"/>
         </w:rPr>
-        <w:t>(</w:t>
-      </w:r>
-      <w:proofErr w:type="gramEnd"/>
-      <w:r>
-        <w:rPr>
-          <w:rFonts w:ascii="AppleSystemUIFont" w:hAnsi="AppleSystemUIFont" w:cs="AppleSystemUIFont"/>
-          <w:color w:val="353535"/>
-          <w:sz w:val="22"/>
-          <w:szCs w:val="22"/>
-          <w:lang w:val="en-US"/>
-        </w:rPr>
-        <w:t>) function, replace the if-statement with this one:</w:t>
+        <w:t>() function, replace the if-statement with this one:</w:t>
       </w:r>
     </w:p>
     <w:p>
@@ -2387,7 +2324,6 @@
           <w:lang w:val="en-US" w:eastAsia="nl-NL"/>
         </w:rPr>
       </w:pPr>
-      <w:proofErr w:type="gramStart"/>
       <w:r>
         <w:rPr>
           <w:rFonts w:ascii="Menlo" w:eastAsia="Times New Roman" w:hAnsi="Menlo" w:cs="Menlo"/>
@@ -2408,7 +2344,6 @@
         </w:rPr>
         <w:t>(</w:t>
       </w:r>
-      <w:proofErr w:type="gramEnd"/>
       <w:r>
         <w:rPr>
           <w:rFonts w:ascii="Menlo" w:eastAsia="Times New Roman" w:hAnsi="Menlo" w:cs="Menlo"/>
@@ -2701,7 +2636,6 @@
         </w:rPr>
         <w:t>.</w:t>
       </w:r>
-      <w:proofErr w:type="gramStart"/>
       <w:r>
         <w:rPr>
           <w:rFonts w:ascii="Menlo" w:eastAsia="Times New Roman" w:hAnsi="Menlo" w:cs="Menlo"/>
@@ -2754,7 +2688,6 @@
         <w:t>value</w:t>
       </w:r>
       <w:proofErr w:type="spellEnd"/>
-      <w:proofErr w:type="gramEnd"/>
       <w:r>
         <w:rPr>
           <w:rFonts w:ascii="Menlo" w:eastAsia="Times New Roman" w:hAnsi="Menlo" w:cs="Menlo"/>
@@ -2789,7 +2722,6 @@
         <w:t xml:space="preserve">            </w:t>
       </w:r>
       <w:proofErr w:type="spellStart"/>
-      <w:proofErr w:type="gramStart"/>
       <w:r>
         <w:rPr>
           <w:rFonts w:ascii="Menlo" w:eastAsia="Times New Roman" w:hAnsi="Menlo" w:cs="Menlo"/>
@@ -2801,7 +2733,6 @@
         <w:t>phone</w:t>
       </w:r>
       <w:proofErr w:type="spellEnd"/>
-      <w:proofErr w:type="gramEnd"/>
       <w:r>
         <w:rPr>
           <w:rFonts w:ascii="Menlo" w:eastAsia="Times New Roman" w:hAnsi="Menlo" w:cs="Menlo"/>
@@ -4327,18 +4258,7 @@
           <w:szCs w:val="18"/>
           <w:lang w:val="en-US" w:eastAsia="nl-NL"/>
         </w:rPr>
-        <w:t>[[listItem.name</w:t>
-      </w:r>
-      <w:proofErr w:type="gramStart"/>
-      <w:r>
-        <w:rPr>
-          <w:rFonts w:ascii="Menlo" w:eastAsia="Times New Roman" w:hAnsi="Menlo" w:cs="Menlo"/>
-          <w:color w:val="D4D4D4"/>
-          <w:sz w:val="18"/>
-          <w:szCs w:val="18"/>
-          <w:lang w:val="en-US" w:eastAsia="nl-NL"/>
-        </w:rPr>
-        <w:t>]]</w:t>
+        <w:t>[[listItem.name]]</w:t>
       </w:r>
       <w:r>
         <w:rPr>
@@ -4348,18 +4268,7 @@
           <w:szCs w:val="18"/>
           <w:lang w:val="en-US" w:eastAsia="nl-NL"/>
         </w:rPr>
-        <w:t>&lt;</w:t>
-      </w:r>
-      <w:proofErr w:type="gramEnd"/>
-      <w:r>
-        <w:rPr>
-          <w:rFonts w:ascii="Menlo" w:eastAsia="Times New Roman" w:hAnsi="Menlo" w:cs="Menlo"/>
-          <w:color w:val="808080"/>
-          <w:sz w:val="18"/>
-          <w:szCs w:val="18"/>
-          <w:lang w:val="en-US" w:eastAsia="nl-NL"/>
-        </w:rPr>
-        <w:t>/</w:t>
+        <w:t>&lt;/</w:t>
       </w:r>
       <w:r>
         <w:rPr>
@@ -4556,7 +4465,6 @@
         <w:t>listItem.phone</w:t>
       </w:r>
       <w:proofErr w:type="spellEnd"/>
-      <w:proofErr w:type="gramStart"/>
       <w:r>
         <w:rPr>
           <w:rFonts w:ascii="Menlo" w:eastAsia="Times New Roman" w:hAnsi="Menlo" w:cs="Menlo"/>
@@ -4575,18 +4483,7 @@
           <w:szCs w:val="18"/>
           <w:lang w:val="en-US" w:eastAsia="nl-NL"/>
         </w:rPr>
-        <w:t>&lt;</w:t>
-      </w:r>
-      <w:proofErr w:type="gramEnd"/>
-      <w:r>
-        <w:rPr>
-          <w:rFonts w:ascii="Menlo" w:eastAsia="Times New Roman" w:hAnsi="Menlo" w:cs="Menlo"/>
-          <w:color w:val="808080"/>
-          <w:sz w:val="18"/>
-          <w:szCs w:val="18"/>
-          <w:lang w:val="en-US" w:eastAsia="nl-NL"/>
-        </w:rPr>
-        <w:t>/</w:t>
+        <w:t>&lt;/</w:t>
       </w:r>
       <w:r>
         <w:rPr>
@@ -4891,6 +4788,7 @@
           <w:szCs w:val="22"/>
           <w:lang w:val="en-US"/>
         </w:rPr>
+        <w:lastRenderedPageBreak/>
         <w:t>Import show-contact-list.html component in your polymer-wokrshop-app.html</w:t>
       </w:r>
     </w:p>
@@ -5051,8 +4949,6 @@
           <w:lang w:val="en-US"/>
         </w:rPr>
       </w:pPr>
-      <w:bookmarkStart w:id="0" w:name="_GoBack"/>
-      <w:bookmarkEnd w:id="0"/>
     </w:p>
     <w:p>
       <w:pPr>
@@ -6702,7 +6598,7 @@
 </file>
 
 <file path=customXml/itemProps1.xml><?xml version="1.0" encoding="utf-8"?>
-<ds:datastoreItem xmlns:ds="http://schemas.openxmlformats.org/officeDocument/2006/customXml" ds:itemID="{3DE693FC-0098-A347-B1F9-9A335A0493A0}">
+<ds:datastoreItem xmlns:ds="http://schemas.openxmlformats.org/officeDocument/2006/customXml" ds:itemID="{1BC2DAC0-2131-4528-BF98-48B8B919EFD1}">
   <ds:schemaRefs>
     <ds:schemaRef ds:uri="http://schemas.openxmlformats.org/officeDocument/2006/bibliography"/>
   </ds:schemaRefs>

</xml_diff>